<commit_message>
Update doc for new yellow gamepad status
</commit_message>
<xml_diff>
--- a/Integrated Hub/How to SSCI SoccerBots - Hub.docx
+++ b/Integrated Hub/How to SSCI SoccerBots - Hub.docx
@@ -7,13 +7,8 @@
         <w:pStyle w:val="Title"/>
       </w:pPr>
       <w:r>
-        <w:t xml:space="preserve">How to SSCI </w:t>
-      </w:r>
-      <w:proofErr w:type="spellStart"/>
-      <w:r>
-        <w:t>SoccerBots</w:t>
-      </w:r>
-      <w:proofErr w:type="spellEnd"/>
+        <w:t>How to SSCI SoccerBots</w:t>
+      </w:r>
     </w:p>
     <w:p>
       <w:pPr>
@@ -61,15 +56,7 @@
         </w:numPr>
       </w:pPr>
       <w:r>
-        <w:t>(2) Battery packs for the Hub (</w:t>
-      </w:r>
-      <w:proofErr w:type="gramStart"/>
-      <w:r>
-        <w:t>micro USB</w:t>
-      </w:r>
-      <w:proofErr w:type="gramEnd"/>
-      <w:r>
-        <w:t>)</w:t>
+        <w:t>(2) Battery packs for the Hub (micro USB)</w:t>
       </w:r>
     </w:p>
     <w:p>
@@ -81,15 +68,7 @@
         </w:numPr>
       </w:pPr>
       <w:r>
-        <w:t>(1) Wall adapter for the Hub (</w:t>
-      </w:r>
-      <w:proofErr w:type="gramStart"/>
-      <w:r>
-        <w:t>micro USB</w:t>
-      </w:r>
-      <w:proofErr w:type="gramEnd"/>
-      <w:r>
-        <w:t>)</w:t>
+        <w:t>(1) Wall adapter for the Hub (micro USB)</w:t>
       </w:r>
     </w:p>
     <w:p>
@@ -113,15 +92,7 @@
         <w:t>EV3</w:t>
       </w:r>
       <w:r>
-        <w:t xml:space="preserve"> </w:t>
-      </w:r>
-      <w:proofErr w:type="spellStart"/>
-      <w:r>
-        <w:t>SoccerBots</w:t>
-      </w:r>
-      <w:proofErr w:type="spellEnd"/>
-      <w:r>
-        <w:t>: SSCI-</w:t>
+        <w:t xml:space="preserve"> SoccerBots: SSCI-</w:t>
       </w:r>
       <w:r>
         <w:t>19</w:t>
@@ -202,13 +173,8 @@
         </w:numPr>
       </w:pPr>
       <w:r>
-        <w:t xml:space="preserve">The Blue and Yellow micro receivers are permanently installed in the </w:t>
-      </w:r>
-      <w:proofErr w:type="gramStart"/>
-      <w:r>
-        <w:t>Hub</w:t>
-      </w:r>
-      <w:proofErr w:type="gramEnd"/>
+        <w:t>The Blue and Yellow micro receivers are permanently installed in the Hub</w:t>
+      </w:r>
     </w:p>
     <w:p>
       <w:pPr>
@@ -368,13 +334,8 @@
         </w:numPr>
       </w:pPr>
       <w:r>
-        <w:t xml:space="preserve">Mount Hub to bracket on side of field </w:t>
-      </w:r>
-      <w:proofErr w:type="gramStart"/>
-      <w:r>
-        <w:t>border</w:t>
-      </w:r>
-      <w:proofErr w:type="gramEnd"/>
+        <w:t>Mount Hub to bracket on side of field border</w:t>
+      </w:r>
     </w:p>
     <w:p>
       <w:pPr>
@@ -397,13 +358,8 @@
         </w:numPr>
       </w:pPr>
       <w:r>
-        <w:t xml:space="preserve">Ensure all joints, cables, and fittings are snug and </w:t>
-      </w:r>
-      <w:proofErr w:type="gramStart"/>
-      <w:r>
-        <w:t>connected</w:t>
-      </w:r>
-      <w:proofErr w:type="gramEnd"/>
+        <w:t>Ensure all joints, cables, and fittings are snug and connected</w:t>
+      </w:r>
     </w:p>
     <w:p>
       <w:pPr>
@@ -436,10 +392,7 @@
         <w:t xml:space="preserve">Insert batteries in </w:t>
       </w:r>
       <w:r>
-        <w:t>Gamepads</w:t>
-      </w:r>
-      <w:r>
-        <w:t xml:space="preserve"> (G</w:t>
+        <w:t>Gamepads (G</w:t>
       </w:r>
       <w:r>
         <w:t>ame</w:t>
@@ -511,15 +464,7 @@
         <w:t>S</w:t>
       </w:r>
       <w:r>
-        <w:t xml:space="preserve">tart </w:t>
-      </w:r>
-      <w:proofErr w:type="spellStart"/>
-      <w:r>
-        <w:t>SoccerBot</w:t>
-      </w:r>
-      <w:proofErr w:type="spellEnd"/>
-      <w:r>
-        <w:t xml:space="preserve"> program on each robot:</w:t>
+        <w:t>tart SoccerBot program on each robot:</w:t>
       </w:r>
     </w:p>
     <w:p>
@@ -567,13 +512,8 @@
         <w:t>Select “File Browser”</w:t>
       </w:r>
       <w:r>
-        <w:t xml:space="preserve">, click dark gray </w:t>
-      </w:r>
-      <w:proofErr w:type="gramStart"/>
-      <w:r>
-        <w:t>button</w:t>
-      </w:r>
-      <w:proofErr w:type="gramEnd"/>
+        <w:t>, click dark gray button</w:t>
+      </w:r>
     </w:p>
     <w:p>
       <w:pPr>
@@ -584,13 +524,8 @@
         </w:numPr>
       </w:pPr>
       <w:r>
-        <w:t xml:space="preserve">Select “RunSoccerbot.sh*”, click dark gray </w:t>
-      </w:r>
-      <w:proofErr w:type="gramStart"/>
-      <w:r>
-        <w:t>button</w:t>
-      </w:r>
-      <w:proofErr w:type="gramEnd"/>
+        <w:t>Select “RunSoccerbot.sh*”, click dark gray button</w:t>
+      </w:r>
     </w:p>
     <w:p>
       <w:pPr>
@@ -613,24 +548,14 @@
         <w:t xml:space="preserve"> or green</w:t>
       </w:r>
       <w:r>
-        <w:t xml:space="preserve"> and the </w:t>
-      </w:r>
-      <w:proofErr w:type="spellStart"/>
-      <w:r>
-        <w:t>PowerUp</w:t>
-      </w:r>
-      <w:proofErr w:type="spellEnd"/>
-      <w:r>
-        <w:t xml:space="preserve"> meter</w:t>
+        <w:t xml:space="preserve"> and the PowerUp meter</w:t>
       </w:r>
       <w:r>
         <w:t xml:space="preserve"> </w:t>
       </w:r>
-      <w:proofErr w:type="gramStart"/>
       <w:r>
         <w:t>shows</w:t>
       </w:r>
-      <w:proofErr w:type="gramEnd"/>
     </w:p>
     <w:p>
       <w:pPr>
@@ -731,15 +656,7 @@
         </w:numPr>
       </w:pPr>
       <w:r>
-        <w:t xml:space="preserve">Press </w:t>
-      </w:r>
-      <w:proofErr w:type="gramStart"/>
-      <w:r>
-        <w:t>Red</w:t>
-      </w:r>
-      <w:proofErr w:type="gramEnd"/>
-      <w:r>
-        <w:t xml:space="preserve"> button </w:t>
+        <w:t xml:space="preserve">Press Red button </w:t>
       </w:r>
       <w:r>
         <w:t xml:space="preserve">on Hub </w:t>
@@ -757,15 +674,7 @@
         </w:numPr>
       </w:pPr>
       <w:r>
-        <w:t xml:space="preserve">Verify control of robot by pressing any button on gamepad first, THEN try </w:t>
-      </w:r>
-      <w:proofErr w:type="spellStart"/>
-      <w:r>
-        <w:t>thumbsticks</w:t>
-      </w:r>
-      <w:proofErr w:type="spellEnd"/>
-      <w:r>
-        <w:t xml:space="preserve"> second.</w:t>
+        <w:t>Verify control of robot by pressing any button on gamepad first, THEN try thumbsticks second.</w:t>
       </w:r>
     </w:p>
     <w:p>
@@ -835,15 +744,7 @@
         <w:t xml:space="preserve">Any button </w:t>
       </w:r>
       <w:r>
-        <w:t xml:space="preserve">activates the </w:t>
-      </w:r>
-      <w:proofErr w:type="spellStart"/>
-      <w:r>
-        <w:t>PowerUp</w:t>
-      </w:r>
-      <w:proofErr w:type="spellEnd"/>
-      <w:r>
-        <w:t xml:space="preserve"> (go fast or flip), but it’s limited and </w:t>
+        <w:t xml:space="preserve">activates the PowerUp (go fast or flip), but it’s limited and </w:t>
       </w:r>
       <w:r>
         <w:t>must</w:t>
@@ -860,19 +761,9 @@
           <w:numId w:val="4"/>
         </w:numPr>
       </w:pPr>
-      <w:proofErr w:type="spellStart"/>
-      <w:r>
-        <w:t>Thumbsticks</w:t>
-      </w:r>
-      <w:proofErr w:type="spellEnd"/>
-      <w:r>
-        <w:t xml:space="preserve"> use “Tank” style control, which is harder, but </w:t>
-      </w:r>
-      <w:proofErr w:type="gramStart"/>
-      <w:r>
-        <w:t>faster</w:t>
-      </w:r>
-      <w:proofErr w:type="gramEnd"/>
+      <w:r>
+        <w:t>Thumbsticks use “Tank” style control, which is harder, but faster</w:t>
+      </w:r>
     </w:p>
     <w:p>
       <w:pPr>
@@ -883,13 +774,8 @@
         </w:numPr>
       </w:pPr>
       <w:r>
-        <w:t xml:space="preserve">D-pad uses “Arcade” style control, which is easier, but </w:t>
-      </w:r>
-      <w:proofErr w:type="gramStart"/>
-      <w:r>
-        <w:t>slower</w:t>
-      </w:r>
-      <w:proofErr w:type="gramEnd"/>
+        <w:t>D-pad uses “Arcade” style control, which is easier, but slower</w:t>
+      </w:r>
     </w:p>
     <w:p>
       <w:pPr>
@@ -900,15 +786,7 @@
         </w:numPr>
       </w:pPr>
       <w:r>
-        <w:t xml:space="preserve">Robot screen is </w:t>
-      </w:r>
-      <w:proofErr w:type="spellStart"/>
-      <w:r>
-        <w:t>PowerUp</w:t>
-      </w:r>
-      <w:proofErr w:type="spellEnd"/>
-      <w:r>
-        <w:t xml:space="preserve"> meter and shows available power-up.</w:t>
+        <w:t>Robot screen is PowerUp meter and shows available power-up.</w:t>
       </w:r>
     </w:p>
     <w:p>
@@ -944,13 +822,8 @@
         </w:numPr>
       </w:pPr>
       <w:r>
-        <w:t xml:space="preserve">Player bots begin by touching the end-wall directly in front of each </w:t>
-      </w:r>
-      <w:proofErr w:type="gramStart"/>
-      <w:r>
-        <w:t>player</w:t>
-      </w:r>
-      <w:proofErr w:type="gramEnd"/>
+        <w:t>Player bots begin by touching the end-wall directly in front of each player</w:t>
+      </w:r>
     </w:p>
     <w:p>
       <w:pPr>
@@ -973,15 +846,7 @@
         </w:numPr>
       </w:pPr>
       <w:r>
-        <w:t xml:space="preserve">Drop ball </w:t>
-      </w:r>
-      <w:proofErr w:type="gramStart"/>
-      <w:r>
-        <w:t>at</w:t>
-      </w:r>
-      <w:proofErr w:type="gramEnd"/>
-      <w:r>
-        <w:t xml:space="preserve"> center field.</w:t>
+        <w:t>Drop ball at center field.</w:t>
       </w:r>
     </w:p>
     <w:p>
@@ -1029,15 +894,7 @@
         </w:numPr>
       </w:pPr>
       <w:r>
-        <w:t xml:space="preserve">If time runs out, buzzer </w:t>
-      </w:r>
-      <w:proofErr w:type="gramStart"/>
-      <w:r>
-        <w:t>sounds</w:t>
-      </w:r>
-      <w:proofErr w:type="gramEnd"/>
-      <w:r>
-        <w:t xml:space="preserve"> and match ends automatically.</w:t>
+        <w:t>If time runs out, buzzer sounds and match ends automatically.</w:t>
       </w:r>
     </w:p>
     <w:p>
@@ -1049,15 +906,7 @@
         </w:numPr>
       </w:pPr>
       <w:r>
-        <w:t xml:space="preserve">If you need to abort a match early, press the </w:t>
-      </w:r>
-      <w:proofErr w:type="gramStart"/>
-      <w:r>
-        <w:t>Red</w:t>
-      </w:r>
-      <w:proofErr w:type="gramEnd"/>
-      <w:r>
-        <w:t xml:space="preserve"> button.</w:t>
+        <w:t>If you need to abort a match early, press the Red button.</w:t>
       </w:r>
     </w:p>
     <w:p>
@@ -1077,13 +926,8 @@
         <w:pStyle w:val="Heading1"/>
       </w:pPr>
       <w:r>
-        <w:t xml:space="preserve">Shutdown and pack </w:t>
-      </w:r>
-      <w:proofErr w:type="gramStart"/>
-      <w:r>
-        <w:t>up</w:t>
-      </w:r>
-      <w:proofErr w:type="gramEnd"/>
+        <w:t>Shutdown and pack up</w:t>
+      </w:r>
     </w:p>
     <w:p>
       <w:pPr>
@@ -1139,15 +983,7 @@
         <w:t>Integrated</w:t>
       </w:r>
       <w:r>
-        <w:t xml:space="preserve"> Hub by holding the </w:t>
-      </w:r>
-      <w:proofErr w:type="gramStart"/>
-      <w:r>
-        <w:t>Red</w:t>
-      </w:r>
-      <w:proofErr w:type="gramEnd"/>
-      <w:r>
-        <w:t xml:space="preserve"> button for 5 seconds until the lights look like this </w:t>
+        <w:t xml:space="preserve"> Hub by holding the Red button for 5 seconds until the lights look like this </w:t>
       </w:r>
       <w:r>
         <w:rPr>
@@ -1401,18 +1237,10 @@
         <w:t xml:space="preserve">The lights on the battery pack show its charge level.  </w:t>
       </w:r>
       <w:r>
-        <w:t xml:space="preserve">(The lights are on the Velcro </w:t>
-      </w:r>
-      <w:proofErr w:type="gramStart"/>
-      <w:r>
-        <w:t xml:space="preserve">side)  </w:t>
-      </w:r>
-      <w:r>
-        <w:t>Each</w:t>
-      </w:r>
-      <w:proofErr w:type="gramEnd"/>
-      <w:r>
-        <w:t xml:space="preserve"> </w:t>
+        <w:t xml:space="preserve">(The lights are on the Velcro side)  </w:t>
+      </w:r>
+      <w:r>
+        <w:t xml:space="preserve">Each </w:t>
       </w:r>
       <w:r>
         <w:t xml:space="preserve">of the 4 lights </w:t>
@@ -2206,7 +2034,19 @@
         <w:t xml:space="preserve">OK </w:t>
       </w:r>
       <w:r>
-        <w:t>lights should always be Green, even if the Gamepads are asleep.</w:t>
+        <w:t>lights should be Green</w:t>
+      </w:r>
+      <w:r>
+        <w:t xml:space="preserve"> if active or Yellow </w:t>
+      </w:r>
+      <w:r>
+        <w:t>if the Gamepads are a</w:t>
+      </w:r>
+      <w:r>
+        <w:t>sleep</w:t>
+      </w:r>
+      <w:r>
+        <w:t>.</w:t>
       </w:r>
     </w:p>
     <w:p>
@@ -2509,15 +2349,7 @@
               </w:rPr>
             </w:pPr>
             <w:r>
-              <w:t xml:space="preserve">scrolling text “PLAY </w:t>
-            </w:r>
-            <w:proofErr w:type="spellStart"/>
-            <w:r>
-              <w:t>SoCCERbotS</w:t>
-            </w:r>
-            <w:proofErr w:type="spellEnd"/>
-            <w:r>
-              <w:t>”</w:t>
+              <w:t>scrolling text “PLAY SoCCERbotS”</w:t>
             </w:r>
           </w:p>
         </w:tc>
@@ -2612,15 +2444,7 @@
               </w:rPr>
             </w:pPr>
             <w:r>
-              <w:t>text “</w:t>
-            </w:r>
-            <w:proofErr w:type="spellStart"/>
-            <w:r>
-              <w:t>tESt</w:t>
-            </w:r>
-            <w:proofErr w:type="spellEnd"/>
-            <w:r>
-              <w:t>”</w:t>
+              <w:t>text “tESt”</w:t>
             </w:r>
           </w:p>
         </w:tc>
@@ -2758,13 +2582,8 @@
         <w:t>T</w:t>
       </w:r>
       <w:r>
-        <w:t xml:space="preserve">he lights keep flashing green </w:t>
-      </w:r>
-      <w:proofErr w:type="gramStart"/>
-      <w:r>
-        <w:t>forever</w:t>
-      </w:r>
-      <w:proofErr w:type="gramEnd"/>
+        <w:t>he lights keep flashing green forever</w:t>
+      </w:r>
     </w:p>
     <w:p>
       <w:pPr>
@@ -2778,15 +2597,7 @@
         <w:t>Check the screen for messages</w:t>
       </w:r>
       <w:r>
-        <w:t xml:space="preserve">.  If it says a motor is not connected, check that motor’s cable on both ends.  If it looks well connected, try unplugging one end and re-plugging it.  The message should </w:t>
-      </w:r>
-      <w:proofErr w:type="gramStart"/>
-      <w:r>
-        <w:t>clear</w:t>
-      </w:r>
-      <w:proofErr w:type="gramEnd"/>
-      <w:r>
-        <w:t xml:space="preserve"> and the robot will go to the orange lights.</w:t>
+        <w:t>.  If it says a motor is not connected, check that motor’s cable on both ends.  If it looks well connected, try unplugging one end and re-plugging it.  The message should clear and the robot will go to the orange lights.</w:t>
       </w:r>
       <w:r>
         <w:t xml:space="preserve">  If it doesn’t clear, then reboot the robot.</w:t>
@@ -2828,13 +2639,8 @@
         </w:numPr>
       </w:pPr>
       <w:r>
-        <w:t xml:space="preserve">Robot suddenly stops </w:t>
-      </w:r>
-      <w:proofErr w:type="gramStart"/>
-      <w:r>
-        <w:t>dead</w:t>
-      </w:r>
-      <w:proofErr w:type="gramEnd"/>
+        <w:t>Robot suddenly stops dead</w:t>
+      </w:r>
     </w:p>
     <w:p>
       <w:pPr>
@@ -2860,13 +2666,8 @@
         <w:t xml:space="preserve">Robot battery died.  Replace battery, </w:t>
       </w:r>
       <w:r>
-        <w:t xml:space="preserve">reboot robot and </w:t>
-      </w:r>
-      <w:proofErr w:type="gramStart"/>
-      <w:r>
-        <w:t>RunSoccerbot.sh</w:t>
-      </w:r>
-      <w:proofErr w:type="gramEnd"/>
+        <w:t>reboot robot and RunSoccerbot.sh</w:t>
+      </w:r>
     </w:p>
     <w:p>
       <w:pPr>
@@ -2892,15 +2693,7 @@
         </w:numPr>
       </w:pPr>
       <w:r>
-        <w:t xml:space="preserve">Gamepad stopped working. See </w:t>
-      </w:r>
-      <w:proofErr w:type="gramStart"/>
-      <w:r>
-        <w:t>gamepad</w:t>
-      </w:r>
-      <w:proofErr w:type="gramEnd"/>
-      <w:r>
-        <w:t xml:space="preserve"> section below.   Replace batteries.  (Flashing Green light on gamepad </w:t>
+        <w:t xml:space="preserve">Gamepad stopped working. See gamepad section below.   Replace batteries.  (Flashing Green light on gamepad </w:t>
       </w:r>
       <w:r>
         <w:t xml:space="preserve">may </w:t>
@@ -2942,13 +2735,8 @@
         </w:numPr>
       </w:pPr>
       <w:r>
-        <w:t xml:space="preserve">Robot left wheel stops driving or controls start behaving very </w:t>
-      </w:r>
-      <w:proofErr w:type="gramStart"/>
-      <w:r>
-        <w:t>strangely</w:t>
-      </w:r>
-      <w:proofErr w:type="gramEnd"/>
+        <w:t>Robot left wheel stops driving or controls start behaving very strangely</w:t>
+      </w:r>
     </w:p>
     <w:p>
       <w:pPr>
@@ -3296,17 +3084,8 @@
           <w:i/>
           <w:iCs/>
         </w:rPr>
-        <w:t xml:space="preserve">not the </w:t>
-      </w:r>
-      <w:proofErr w:type="spellStart"/>
-      <w:r>
-        <w:rPr>
-          <w:i/>
-          <w:iCs/>
-        </w:rPr>
-        <w:t>thumbsticks</w:t>
-      </w:r>
-      <w:proofErr w:type="spellEnd"/>
+        <w:t>not the thumbsticks</w:t>
+      </w:r>
       <w:r>
         <w:t>) to wake it back up.</w:t>
       </w:r>
@@ -3344,15 +3123,7 @@
         <w:t>the Hub</w:t>
       </w:r>
       <w:r>
-        <w:t xml:space="preserve">, then the green light will flash for 10 </w:t>
-      </w:r>
-      <w:proofErr w:type="gramStart"/>
-      <w:r>
-        <w:t>seconds</w:t>
-      </w:r>
-      <w:proofErr w:type="gramEnd"/>
-      <w:r>
-        <w:t xml:space="preserve"> and the gamepad will go back to sleep.</w:t>
+        <w:t>, then the green light will flash for 10 seconds and the gamepad will go back to sleep.</w:t>
       </w:r>
     </w:p>
     <w:p>

</xml_diff>